<commit_message>
Agrega login funcional y menu lateral a aplicacion de RSAC
</commit_message>
<xml_diff>
--- a/Desarrollo/RSAC/Casos de Prueba/RSAC_DCP.docx
+++ b/Desarrollo/RSAC/Casos de Prueba/RSAC_DCP.docx
@@ -1,6 +1,6 @@
 
 <file path=word/document.xml><?xml version="1.0" encoding="utf-8"?>
-<w:document xmlns:wpc="http://schemas.microsoft.com/office/word/2010/wordprocessingCanvas" xmlns:cx="http://schemas.microsoft.com/office/drawing/2014/chartex" xmlns:cx1="http://schemas.microsoft.com/office/drawing/2015/9/8/chartex" xmlns:mc="http://schemas.openxmlformats.org/markup-compatibility/2006" xmlns:o="urn:schemas-microsoft-com:office:office" xmlns:r="http://schemas.openxmlformats.org/officeDocument/2006/relationships" xmlns:m="http://schemas.openxmlformats.org/officeDocument/2006/math" xmlns:v="urn:schemas-microsoft-com:vml" xmlns:wp14="http://schemas.microsoft.com/office/word/2010/wordprocessingDrawing" xmlns:wp="http://schemas.openxmlformats.org/drawingml/2006/wordprocessingDrawing" xmlns:w10="urn:schemas-microsoft-com:office:word" xmlns:w="http://schemas.openxmlformats.org/wordprocessingml/2006/main" xmlns:w14="http://schemas.microsoft.com/office/word/2010/wordml" xmlns:w15="http://schemas.microsoft.com/office/word/2012/wordml" xmlns:w16se="http://schemas.microsoft.com/office/word/2015/wordml/symex" xmlns:wpg="http://schemas.microsoft.com/office/word/2010/wordprocessingGroup" xmlns:wpi="http://schemas.microsoft.com/office/word/2010/wordprocessingInk" xmlns:wne="http://schemas.microsoft.com/office/word/2006/wordml" xmlns:wps="http://schemas.microsoft.com/office/word/2010/wordprocessingShape" mc:Ignorable="w14 w15 w16se wp14">
+<w:document xmlns:wpc="http://schemas.microsoft.com/office/word/2010/wordprocessingCanvas" xmlns:cx="http://schemas.microsoft.com/office/drawing/2014/chartex" xmlns:cx1="http://schemas.microsoft.com/office/drawing/2015/9/8/chartex" xmlns:cx2="http://schemas.microsoft.com/office/drawing/2015/10/21/chartex" xmlns:cx3="http://schemas.microsoft.com/office/drawing/2016/5/9/chartex" xmlns:cx4="http://schemas.microsoft.com/office/drawing/2016/5/10/chartex" xmlns:cx5="http://schemas.microsoft.com/office/drawing/2016/5/11/chartex" xmlns:cx6="http://schemas.microsoft.com/office/drawing/2016/5/12/chartex" xmlns:cx7="http://schemas.microsoft.com/office/drawing/2016/5/13/chartex" xmlns:cx8="http://schemas.microsoft.com/office/drawing/2016/5/14/chartex" xmlns:mc="http://schemas.openxmlformats.org/markup-compatibility/2006" xmlns:aink="http://schemas.microsoft.com/office/drawing/2016/ink" xmlns:am3d="http://schemas.microsoft.com/office/drawing/2017/model3d" xmlns:o="urn:schemas-microsoft-com:office:office" xmlns:r="http://schemas.openxmlformats.org/officeDocument/2006/relationships" xmlns:m="http://schemas.openxmlformats.org/officeDocument/2006/math" xmlns:v="urn:schemas-microsoft-com:vml" xmlns:wp14="http://schemas.microsoft.com/office/word/2010/wordprocessingDrawing" xmlns:wp="http://schemas.openxmlformats.org/drawingml/2006/wordprocessingDrawing" xmlns:w10="urn:schemas-microsoft-com:office:word" xmlns:w="http://schemas.openxmlformats.org/wordprocessingml/2006/main" xmlns:w14="http://schemas.microsoft.com/office/word/2010/wordml" xmlns:w15="http://schemas.microsoft.com/office/word/2012/wordml" xmlns:w16cid="http://schemas.microsoft.com/office/word/2016/wordml/cid" xmlns:w16se="http://schemas.microsoft.com/office/word/2015/wordml/symex" xmlns:wpg="http://schemas.microsoft.com/office/word/2010/wordprocessingGroup" xmlns:wpi="http://schemas.microsoft.com/office/word/2010/wordprocessingInk" xmlns:wne="http://schemas.microsoft.com/office/word/2006/wordml" xmlns:wps="http://schemas.microsoft.com/office/word/2010/wordprocessingShape" mc:Ignorable="w14 w15 w16se w16cid wp14">
   <w:body>
     <w:sdt>
       <w:sdtPr>
@@ -27,13 +27,13 @@
         </w:rPr>
       </w:sdtEndPr>
       <w:sdtContent>
-        <w:bookmarkStart w:id="0" w:name="_Toc391325453" w:displacedByCustomXml="prev"/>
+        <w:bookmarkStart w:id="0" w:name="_Toc391715346" w:displacedByCustomXml="prev"/>
         <w:bookmarkEnd w:id="0" w:displacedByCustomXml="prev"/>
-        <w:bookmarkStart w:id="1" w:name="_Toc391714464" w:displacedByCustomXml="prev"/>
+        <w:bookmarkStart w:id="1" w:name="_Toc391714504" w:displacedByCustomXml="prev"/>
         <w:bookmarkEnd w:id="1" w:displacedByCustomXml="prev"/>
-        <w:bookmarkStart w:id="2" w:name="_Toc391714504" w:displacedByCustomXml="prev"/>
+        <w:bookmarkStart w:id="2" w:name="_Toc391714464" w:displacedByCustomXml="prev"/>
         <w:bookmarkEnd w:id="2" w:displacedByCustomXml="prev"/>
-        <w:bookmarkStart w:id="3" w:name="_Toc391715346" w:displacedByCustomXml="prev"/>
+        <w:bookmarkStart w:id="3" w:name="_Toc391325453" w:displacedByCustomXml="prev"/>
         <w:bookmarkEnd w:id="3" w:displacedByCustomXml="prev"/>
         <w:p>
           <w:pPr>
@@ -221,7 +221,7 @@
                   </wp:anchor>
                 </w:drawing>
               </mc:Choice>
-              <mc:Fallback xmlns:cx2="http://schemas.microsoft.com/office/drawing/2015/10/21/chartex" xmlns:cx3="http://schemas.microsoft.com/office/drawing/2016/5/9/chartex" xmlns:cx4="http://schemas.microsoft.com/office/drawing/2016/5/10/chartex" xmlns:cx5="http://schemas.microsoft.com/office/drawing/2016/5/11/chartex" xmlns:cx6="http://schemas.microsoft.com/office/drawing/2016/5/12/chartex" xmlns:cx7="http://schemas.microsoft.com/office/drawing/2016/5/13/chartex" xmlns:cx8="http://schemas.microsoft.com/office/drawing/2016/5/14/chartex" xmlns:aink="http://schemas.microsoft.com/office/drawing/2016/ink" xmlns:am3d="http://schemas.microsoft.com/office/drawing/2017/model3d" xmlns:w16cid="http://schemas.microsoft.com/office/word/2016/wordml/cid" xmlns:mo="http://schemas.microsoft.com/office/mac/office/2008/main" xmlns:mv="urn:schemas-microsoft-com:mac:vml">
+              <mc:Fallback xmlns:mv="urn:schemas-microsoft-com:mac:vml" xmlns:mo="http://schemas.microsoft.com/office/mac/office/2008/main">
                 <w:pict>
                   <v:rect w14:anchorId="12366E7F" id="3 Rectángulo" o:spid="_x0000_s1026" style="position:absolute;margin-left:-86pt;margin-top:-70.85pt;width:614.35pt;height:11in;z-index:-251667968;visibility:visible;mso-wrap-style:square;mso-width-percent:0;mso-wrap-distance-left:9pt;mso-wrap-distance-top:0;mso-wrap-distance-right:9pt;mso-wrap-distance-bottom:0;mso-position-horizontal:absolute;mso-position-horizontal-relative:text;mso-position-vertical:absolute;mso-position-vertical-relative:text;mso-width-percent:0;mso-width-relative:margin;v-text-anchor:middle" o:gfxdata="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" fillcolor="#1f497d [3215]" stroked="f" strokeweight="2pt"/>
                 </w:pict>
@@ -3253,7 +3253,7 @@
         <w:tc>
           <w:tcPr>
             <w:tcW w:w="1417" w:type="dxa"/>
-            <w:shd w:val="clear" w:color="auto" w:fill="F2DBDB" w:themeFill="accent2" w:themeFillTint="33"/>
+            <w:shd w:val="clear" w:color="auto" w:fill="C6D9F1" w:themeFill="text2" w:themeFillTint="33"/>
           </w:tcPr>
           <w:p>
             <w:pPr>
@@ -3267,7 +3267,7 @@
         <w:tc>
           <w:tcPr>
             <w:tcW w:w="3495" w:type="dxa"/>
-            <w:shd w:val="clear" w:color="auto" w:fill="F2DBDB" w:themeFill="accent2" w:themeFillTint="33"/>
+            <w:shd w:val="clear" w:color="auto" w:fill="C6D9F1" w:themeFill="text2" w:themeFillTint="33"/>
           </w:tcPr>
           <w:p>
             <w:pPr>
@@ -3281,7 +3281,7 @@
         <w:tc>
           <w:tcPr>
             <w:tcW w:w="3495" w:type="dxa"/>
-            <w:shd w:val="clear" w:color="auto" w:fill="F2DBDB" w:themeFill="accent2" w:themeFillTint="33"/>
+            <w:shd w:val="clear" w:color="auto" w:fill="C6D9F1" w:themeFill="text2" w:themeFillTint="33"/>
           </w:tcPr>
           <w:p>
             <w:pPr>
@@ -3919,7 +3919,7 @@
         <w:tc>
           <w:tcPr>
             <w:tcW w:w="567" w:type="dxa"/>
-            <w:shd w:val="clear" w:color="auto" w:fill="F2DBDB" w:themeFill="accent2" w:themeFillTint="33"/>
+            <w:shd w:val="clear" w:color="auto" w:fill="C6D9F1" w:themeFill="text2" w:themeFillTint="33"/>
           </w:tcPr>
           <w:p>
             <w:r>
@@ -3930,7 +3930,7 @@
         <w:tc>
           <w:tcPr>
             <w:tcW w:w="2126" w:type="dxa"/>
-            <w:shd w:val="clear" w:color="auto" w:fill="F2DBDB" w:themeFill="accent2" w:themeFillTint="33"/>
+            <w:shd w:val="clear" w:color="auto" w:fill="C6D9F1" w:themeFill="text2" w:themeFillTint="33"/>
           </w:tcPr>
           <w:p>
             <w:r>
@@ -3941,7 +3941,7 @@
         <w:tc>
           <w:tcPr>
             <w:tcW w:w="2268" w:type="dxa"/>
-            <w:shd w:val="clear" w:color="auto" w:fill="F2DBDB" w:themeFill="accent2" w:themeFillTint="33"/>
+            <w:shd w:val="clear" w:color="auto" w:fill="C6D9F1" w:themeFill="text2" w:themeFillTint="33"/>
           </w:tcPr>
           <w:p>
             <w:r>
@@ -3952,7 +3952,7 @@
         <w:tc>
           <w:tcPr>
             <w:tcW w:w="1745" w:type="dxa"/>
-            <w:shd w:val="clear" w:color="auto" w:fill="F2DBDB" w:themeFill="accent2" w:themeFillTint="33"/>
+            <w:shd w:val="clear" w:color="auto" w:fill="C6D9F1" w:themeFill="text2" w:themeFillTint="33"/>
           </w:tcPr>
           <w:p>
             <w:r>
@@ -4325,7 +4325,7 @@
         <w:tc>
           <w:tcPr>
             <w:tcW w:w="1417" w:type="dxa"/>
-            <w:shd w:val="clear" w:color="auto" w:fill="F2DBDB" w:themeFill="accent2" w:themeFillTint="33"/>
+            <w:shd w:val="clear" w:color="auto" w:fill="C6D9F1" w:themeFill="text2" w:themeFillTint="33"/>
           </w:tcPr>
           <w:p>
             <w:r>
@@ -4336,7 +4336,7 @@
         <w:tc>
           <w:tcPr>
             <w:tcW w:w="3495" w:type="dxa"/>
-            <w:shd w:val="clear" w:color="auto" w:fill="F2DBDB" w:themeFill="accent2" w:themeFillTint="33"/>
+            <w:shd w:val="clear" w:color="auto" w:fill="C6D9F1" w:themeFill="text2" w:themeFillTint="33"/>
           </w:tcPr>
           <w:p>
             <w:r>
@@ -4347,7 +4347,7 @@
         <w:tc>
           <w:tcPr>
             <w:tcW w:w="3495" w:type="dxa"/>
-            <w:shd w:val="clear" w:color="auto" w:fill="F2DBDB" w:themeFill="accent2" w:themeFillTint="33"/>
+            <w:shd w:val="clear" w:color="auto" w:fill="C6D9F1" w:themeFill="text2" w:themeFillTint="33"/>
           </w:tcPr>
           <w:p>
             <w:r>
@@ -4606,7 +4606,7 @@
         <w:tc>
           <w:tcPr>
             <w:tcW w:w="684" w:type="dxa"/>
-            <w:shd w:val="clear" w:color="auto" w:fill="F2DBDB" w:themeFill="accent2" w:themeFillTint="33"/>
+            <w:shd w:val="clear" w:color="auto" w:fill="C6D9F1" w:themeFill="text2" w:themeFillTint="33"/>
           </w:tcPr>
           <w:p>
             <w:r>
@@ -4617,7 +4617,7 @@
         <w:tc>
           <w:tcPr>
             <w:tcW w:w="3415" w:type="dxa"/>
-            <w:shd w:val="clear" w:color="auto" w:fill="F2DBDB" w:themeFill="accent2" w:themeFillTint="33"/>
+            <w:shd w:val="clear" w:color="auto" w:fill="C6D9F1" w:themeFill="text2" w:themeFillTint="33"/>
           </w:tcPr>
           <w:p>
             <w:r>
@@ -4628,7 +4628,7 @@
         <w:tc>
           <w:tcPr>
             <w:tcW w:w="2028" w:type="dxa"/>
-            <w:shd w:val="clear" w:color="auto" w:fill="F2DBDB" w:themeFill="accent2" w:themeFillTint="33"/>
+            <w:shd w:val="clear" w:color="auto" w:fill="C6D9F1" w:themeFill="text2" w:themeFillTint="33"/>
           </w:tcPr>
           <w:p>
             <w:r>
@@ -4639,7 +4639,7 @@
         <w:tc>
           <w:tcPr>
             <w:tcW w:w="1997" w:type="dxa"/>
-            <w:shd w:val="clear" w:color="auto" w:fill="F2DBDB" w:themeFill="accent2" w:themeFillTint="33"/>
+            <w:shd w:val="clear" w:color="auto" w:fill="C6D9F1" w:themeFill="text2" w:themeFillTint="33"/>
           </w:tcPr>
           <w:p>
             <w:r>
@@ -4828,7 +4828,7 @@
 </file>
 
 <file path=word/endnotes.xml><?xml version="1.0" encoding="utf-8"?>
-<w:endnotes xmlns:wpc="http://schemas.microsoft.com/office/word/2010/wordprocessingCanvas" xmlns:cx="http://schemas.microsoft.com/office/drawing/2014/chartex" xmlns:cx1="http://schemas.microsoft.com/office/drawing/2015/9/8/chartex" xmlns:mc="http://schemas.openxmlformats.org/markup-compatibility/2006" xmlns:o="urn:schemas-microsoft-com:office:office" xmlns:r="http://schemas.openxmlformats.org/officeDocument/2006/relationships" xmlns:m="http://schemas.openxmlformats.org/officeDocument/2006/math" xmlns:v="urn:schemas-microsoft-com:vml" xmlns:wp14="http://schemas.microsoft.com/office/word/2010/wordprocessingDrawing" xmlns:wp="http://schemas.openxmlformats.org/drawingml/2006/wordprocessingDrawing" xmlns:w10="urn:schemas-microsoft-com:office:word" xmlns:w="http://schemas.openxmlformats.org/wordprocessingml/2006/main" xmlns:w14="http://schemas.microsoft.com/office/word/2010/wordml" xmlns:w15="http://schemas.microsoft.com/office/word/2012/wordml" xmlns:w16se="http://schemas.microsoft.com/office/word/2015/wordml/symex" xmlns:wpg="http://schemas.microsoft.com/office/word/2010/wordprocessingGroup" xmlns:wpi="http://schemas.microsoft.com/office/word/2010/wordprocessingInk" xmlns:wne="http://schemas.microsoft.com/office/word/2006/wordml" xmlns:wps="http://schemas.microsoft.com/office/word/2010/wordprocessingShape" mc:Ignorable="w14 w15 w16se wp14">
+<w:endnotes xmlns:wpc="http://schemas.microsoft.com/office/word/2010/wordprocessingCanvas" xmlns:cx="http://schemas.microsoft.com/office/drawing/2014/chartex" xmlns:cx1="http://schemas.microsoft.com/office/drawing/2015/9/8/chartex" xmlns:cx2="http://schemas.microsoft.com/office/drawing/2015/10/21/chartex" xmlns:cx3="http://schemas.microsoft.com/office/drawing/2016/5/9/chartex" xmlns:cx4="http://schemas.microsoft.com/office/drawing/2016/5/10/chartex" xmlns:cx5="http://schemas.microsoft.com/office/drawing/2016/5/11/chartex" xmlns:cx6="http://schemas.microsoft.com/office/drawing/2016/5/12/chartex" xmlns:cx7="http://schemas.microsoft.com/office/drawing/2016/5/13/chartex" xmlns:cx8="http://schemas.microsoft.com/office/drawing/2016/5/14/chartex" xmlns:mc="http://schemas.openxmlformats.org/markup-compatibility/2006" xmlns:aink="http://schemas.microsoft.com/office/drawing/2016/ink" xmlns:am3d="http://schemas.microsoft.com/office/drawing/2017/model3d" xmlns:o="urn:schemas-microsoft-com:office:office" xmlns:r="http://schemas.openxmlformats.org/officeDocument/2006/relationships" xmlns:m="http://schemas.openxmlformats.org/officeDocument/2006/math" xmlns:v="urn:schemas-microsoft-com:vml" xmlns:wp14="http://schemas.microsoft.com/office/word/2010/wordprocessingDrawing" xmlns:wp="http://schemas.openxmlformats.org/drawingml/2006/wordprocessingDrawing" xmlns:w10="urn:schemas-microsoft-com:office:word" xmlns:w="http://schemas.openxmlformats.org/wordprocessingml/2006/main" xmlns:w14="http://schemas.microsoft.com/office/word/2010/wordml" xmlns:w15="http://schemas.microsoft.com/office/word/2012/wordml" xmlns:w16cid="http://schemas.microsoft.com/office/word/2016/wordml/cid" xmlns:w16se="http://schemas.microsoft.com/office/word/2015/wordml/symex" xmlns:wpg="http://schemas.microsoft.com/office/word/2010/wordprocessingGroup" xmlns:wpi="http://schemas.microsoft.com/office/word/2010/wordprocessingInk" xmlns:wne="http://schemas.microsoft.com/office/word/2006/wordml" xmlns:wps="http://schemas.microsoft.com/office/word/2010/wordprocessingShape" mc:Ignorable="w14 w15 w16se w16cid wp14">
   <w:endnote w:type="separator" w:id="-1">
     <w:p>
       <w:pPr>
@@ -4853,7 +4853,7 @@
 </file>
 
 <file path=word/footer1.xml><?xml version="1.0" encoding="utf-8"?>
-<w:ftr xmlns:wpc="http://schemas.microsoft.com/office/word/2010/wordprocessingCanvas" xmlns:cx="http://schemas.microsoft.com/office/drawing/2014/chartex" xmlns:cx1="http://schemas.microsoft.com/office/drawing/2015/9/8/chartex" xmlns:mc="http://schemas.openxmlformats.org/markup-compatibility/2006" xmlns:o="urn:schemas-microsoft-com:office:office" xmlns:r="http://schemas.openxmlformats.org/officeDocument/2006/relationships" xmlns:m="http://schemas.openxmlformats.org/officeDocument/2006/math" xmlns:v="urn:schemas-microsoft-com:vml" xmlns:wp14="http://schemas.microsoft.com/office/word/2010/wordprocessingDrawing" xmlns:wp="http://schemas.openxmlformats.org/drawingml/2006/wordprocessingDrawing" xmlns:w10="urn:schemas-microsoft-com:office:word" xmlns:w="http://schemas.openxmlformats.org/wordprocessingml/2006/main" xmlns:w14="http://schemas.microsoft.com/office/word/2010/wordml" xmlns:w15="http://schemas.microsoft.com/office/word/2012/wordml" xmlns:w16se="http://schemas.microsoft.com/office/word/2015/wordml/symex" xmlns:wpg="http://schemas.microsoft.com/office/word/2010/wordprocessingGroup" xmlns:wpi="http://schemas.microsoft.com/office/word/2010/wordprocessingInk" xmlns:wne="http://schemas.microsoft.com/office/word/2006/wordml" xmlns:wps="http://schemas.microsoft.com/office/word/2010/wordprocessingShape" mc:Ignorable="w14 w15 w16se wp14">
+<w:ftr xmlns:wpc="http://schemas.microsoft.com/office/word/2010/wordprocessingCanvas" xmlns:cx="http://schemas.microsoft.com/office/drawing/2014/chartex" xmlns:cx1="http://schemas.microsoft.com/office/drawing/2015/9/8/chartex" xmlns:cx2="http://schemas.microsoft.com/office/drawing/2015/10/21/chartex" xmlns:cx3="http://schemas.microsoft.com/office/drawing/2016/5/9/chartex" xmlns:cx4="http://schemas.microsoft.com/office/drawing/2016/5/10/chartex" xmlns:cx5="http://schemas.microsoft.com/office/drawing/2016/5/11/chartex" xmlns:cx6="http://schemas.microsoft.com/office/drawing/2016/5/12/chartex" xmlns:cx7="http://schemas.microsoft.com/office/drawing/2016/5/13/chartex" xmlns:cx8="http://schemas.microsoft.com/office/drawing/2016/5/14/chartex" xmlns:mc="http://schemas.openxmlformats.org/markup-compatibility/2006" xmlns:aink="http://schemas.microsoft.com/office/drawing/2016/ink" xmlns:am3d="http://schemas.microsoft.com/office/drawing/2017/model3d" xmlns:o="urn:schemas-microsoft-com:office:office" xmlns:r="http://schemas.openxmlformats.org/officeDocument/2006/relationships" xmlns:m="http://schemas.openxmlformats.org/officeDocument/2006/math" xmlns:v="urn:schemas-microsoft-com:vml" xmlns:wp14="http://schemas.microsoft.com/office/word/2010/wordprocessingDrawing" xmlns:wp="http://schemas.openxmlformats.org/drawingml/2006/wordprocessingDrawing" xmlns:w10="urn:schemas-microsoft-com:office:word" xmlns:w="http://schemas.openxmlformats.org/wordprocessingml/2006/main" xmlns:w14="http://schemas.microsoft.com/office/word/2010/wordml" xmlns:w15="http://schemas.microsoft.com/office/word/2012/wordml" xmlns:w16cid="http://schemas.microsoft.com/office/word/2016/wordml/cid" xmlns:w16se="http://schemas.microsoft.com/office/word/2015/wordml/symex" xmlns:wpg="http://schemas.microsoft.com/office/word/2010/wordprocessingGroup" xmlns:wpi="http://schemas.microsoft.com/office/word/2010/wordprocessingInk" xmlns:wne="http://schemas.microsoft.com/office/word/2006/wordml" xmlns:wps="http://schemas.microsoft.com/office/word/2010/wordprocessingShape" mc:Ignorable="w14 w15 w16se w16cid wp14">
   <w:tbl>
     <w:tblPr>
       <w:tblW w:w="5000" w:type="pct"/>
@@ -4983,7 +4983,7 @@
 </file>
 
 <file path=word/footnotes.xml><?xml version="1.0" encoding="utf-8"?>
-<w:footnotes xmlns:wpc="http://schemas.microsoft.com/office/word/2010/wordprocessingCanvas" xmlns:cx="http://schemas.microsoft.com/office/drawing/2014/chartex" xmlns:cx1="http://schemas.microsoft.com/office/drawing/2015/9/8/chartex" xmlns:mc="http://schemas.openxmlformats.org/markup-compatibility/2006" xmlns:o="urn:schemas-microsoft-com:office:office" xmlns:r="http://schemas.openxmlformats.org/officeDocument/2006/relationships" xmlns:m="http://schemas.openxmlformats.org/officeDocument/2006/math" xmlns:v="urn:schemas-microsoft-com:vml" xmlns:wp14="http://schemas.microsoft.com/office/word/2010/wordprocessingDrawing" xmlns:wp="http://schemas.openxmlformats.org/drawingml/2006/wordprocessingDrawing" xmlns:w10="urn:schemas-microsoft-com:office:word" xmlns:w="http://schemas.openxmlformats.org/wordprocessingml/2006/main" xmlns:w14="http://schemas.microsoft.com/office/word/2010/wordml" xmlns:w15="http://schemas.microsoft.com/office/word/2012/wordml" xmlns:w16se="http://schemas.microsoft.com/office/word/2015/wordml/symex" xmlns:wpg="http://schemas.microsoft.com/office/word/2010/wordprocessingGroup" xmlns:wpi="http://schemas.microsoft.com/office/word/2010/wordprocessingInk" xmlns:wne="http://schemas.microsoft.com/office/word/2006/wordml" xmlns:wps="http://schemas.microsoft.com/office/word/2010/wordprocessingShape" mc:Ignorable="w14 w15 w16se wp14">
+<w:footnotes xmlns:wpc="http://schemas.microsoft.com/office/word/2010/wordprocessingCanvas" xmlns:cx="http://schemas.microsoft.com/office/drawing/2014/chartex" xmlns:cx1="http://schemas.microsoft.com/office/drawing/2015/9/8/chartex" xmlns:cx2="http://schemas.microsoft.com/office/drawing/2015/10/21/chartex" xmlns:cx3="http://schemas.microsoft.com/office/drawing/2016/5/9/chartex" xmlns:cx4="http://schemas.microsoft.com/office/drawing/2016/5/10/chartex" xmlns:cx5="http://schemas.microsoft.com/office/drawing/2016/5/11/chartex" xmlns:cx6="http://schemas.microsoft.com/office/drawing/2016/5/12/chartex" xmlns:cx7="http://schemas.microsoft.com/office/drawing/2016/5/13/chartex" xmlns:cx8="http://schemas.microsoft.com/office/drawing/2016/5/14/chartex" xmlns:mc="http://schemas.openxmlformats.org/markup-compatibility/2006" xmlns:aink="http://schemas.microsoft.com/office/drawing/2016/ink" xmlns:am3d="http://schemas.microsoft.com/office/drawing/2017/model3d" xmlns:o="urn:schemas-microsoft-com:office:office" xmlns:r="http://schemas.openxmlformats.org/officeDocument/2006/relationships" xmlns:m="http://schemas.openxmlformats.org/officeDocument/2006/math" xmlns:v="urn:schemas-microsoft-com:vml" xmlns:wp14="http://schemas.microsoft.com/office/word/2010/wordprocessingDrawing" xmlns:wp="http://schemas.openxmlformats.org/drawingml/2006/wordprocessingDrawing" xmlns:w10="urn:schemas-microsoft-com:office:word" xmlns:w="http://schemas.openxmlformats.org/wordprocessingml/2006/main" xmlns:w14="http://schemas.microsoft.com/office/word/2010/wordml" xmlns:w15="http://schemas.microsoft.com/office/word/2012/wordml" xmlns:w16cid="http://schemas.microsoft.com/office/word/2016/wordml/cid" xmlns:w16se="http://schemas.microsoft.com/office/word/2015/wordml/symex" xmlns:wpg="http://schemas.microsoft.com/office/word/2010/wordprocessingGroup" xmlns:wpi="http://schemas.microsoft.com/office/word/2010/wordprocessingInk" xmlns:wne="http://schemas.microsoft.com/office/word/2006/wordml" xmlns:wps="http://schemas.microsoft.com/office/word/2010/wordprocessingShape" mc:Ignorable="w14 w15 w16se w16cid wp14">
   <w:footnote w:type="separator" w:id="-1">
     <w:p>
       <w:pPr>
@@ -5008,7 +5008,7 @@
 </file>
 
 <file path=word/header1.xml><?xml version="1.0" encoding="utf-8"?>
-<w:hdr xmlns:wpc="http://schemas.microsoft.com/office/word/2010/wordprocessingCanvas" xmlns:cx="http://schemas.microsoft.com/office/drawing/2014/chartex" xmlns:cx1="http://schemas.microsoft.com/office/drawing/2015/9/8/chartex" xmlns:mc="http://schemas.openxmlformats.org/markup-compatibility/2006" xmlns:o="urn:schemas-microsoft-com:office:office" xmlns:r="http://schemas.openxmlformats.org/officeDocument/2006/relationships" xmlns:m="http://schemas.openxmlformats.org/officeDocument/2006/math" xmlns:v="urn:schemas-microsoft-com:vml" xmlns:wp14="http://schemas.microsoft.com/office/word/2010/wordprocessingDrawing" xmlns:wp="http://schemas.openxmlformats.org/drawingml/2006/wordprocessingDrawing" xmlns:w10="urn:schemas-microsoft-com:office:word" xmlns:w="http://schemas.openxmlformats.org/wordprocessingml/2006/main" xmlns:w14="http://schemas.microsoft.com/office/word/2010/wordml" xmlns:w15="http://schemas.microsoft.com/office/word/2012/wordml" xmlns:w16se="http://schemas.microsoft.com/office/word/2015/wordml/symex" xmlns:wpg="http://schemas.microsoft.com/office/word/2010/wordprocessingGroup" xmlns:wpi="http://schemas.microsoft.com/office/word/2010/wordprocessingInk" xmlns:wne="http://schemas.microsoft.com/office/word/2006/wordml" xmlns:wps="http://schemas.microsoft.com/office/word/2010/wordprocessingShape" mc:Ignorable="w14 w15 w16se wp14">
+<w:hdr xmlns:wpc="http://schemas.microsoft.com/office/word/2010/wordprocessingCanvas" xmlns:cx="http://schemas.microsoft.com/office/drawing/2014/chartex" xmlns:cx1="http://schemas.microsoft.com/office/drawing/2015/9/8/chartex" xmlns:cx2="http://schemas.microsoft.com/office/drawing/2015/10/21/chartex" xmlns:cx3="http://schemas.microsoft.com/office/drawing/2016/5/9/chartex" xmlns:cx4="http://schemas.microsoft.com/office/drawing/2016/5/10/chartex" xmlns:cx5="http://schemas.microsoft.com/office/drawing/2016/5/11/chartex" xmlns:cx6="http://schemas.microsoft.com/office/drawing/2016/5/12/chartex" xmlns:cx7="http://schemas.microsoft.com/office/drawing/2016/5/13/chartex" xmlns:cx8="http://schemas.microsoft.com/office/drawing/2016/5/14/chartex" xmlns:mc="http://schemas.openxmlformats.org/markup-compatibility/2006" xmlns:aink="http://schemas.microsoft.com/office/drawing/2016/ink" xmlns:am3d="http://schemas.microsoft.com/office/drawing/2017/model3d" xmlns:o="urn:schemas-microsoft-com:office:office" xmlns:r="http://schemas.openxmlformats.org/officeDocument/2006/relationships" xmlns:m="http://schemas.openxmlformats.org/officeDocument/2006/math" xmlns:v="urn:schemas-microsoft-com:vml" xmlns:wp14="http://schemas.microsoft.com/office/word/2010/wordprocessingDrawing" xmlns:wp="http://schemas.openxmlformats.org/drawingml/2006/wordprocessingDrawing" xmlns:w10="urn:schemas-microsoft-com:office:word" xmlns:w="http://schemas.openxmlformats.org/wordprocessingml/2006/main" xmlns:w14="http://schemas.microsoft.com/office/word/2010/wordml" xmlns:w15="http://schemas.microsoft.com/office/word/2012/wordml" xmlns:w16cid="http://schemas.microsoft.com/office/word/2016/wordml/cid" xmlns:w16se="http://schemas.microsoft.com/office/word/2015/wordml/symex" xmlns:wpg="http://schemas.microsoft.com/office/word/2010/wordprocessingGroup" xmlns:wpi="http://schemas.microsoft.com/office/word/2010/wordprocessingInk" xmlns:wne="http://schemas.microsoft.com/office/word/2006/wordml" xmlns:wps="http://schemas.microsoft.com/office/word/2010/wordprocessingShape" mc:Ignorable="w14 w15 w16se w16cid wp14">
   <w:tbl>
     <w:tblPr>
       <w:tblW w:w="5055" w:type="pct"/>
@@ -5190,7 +5190,7 @@
 </file>
 
 <file path=word/numbering.xml><?xml version="1.0" encoding="utf-8"?>
-<w:numbering xmlns:wpc="http://schemas.microsoft.com/office/word/2010/wordprocessingCanvas" xmlns:cx="http://schemas.microsoft.com/office/drawing/2014/chartex" xmlns:cx1="http://schemas.microsoft.com/office/drawing/2015/9/8/chartex" xmlns:mc="http://schemas.openxmlformats.org/markup-compatibility/2006" xmlns:o="urn:schemas-microsoft-com:office:office" xmlns:r="http://schemas.openxmlformats.org/officeDocument/2006/relationships" xmlns:m="http://schemas.openxmlformats.org/officeDocument/2006/math" xmlns:v="urn:schemas-microsoft-com:vml" xmlns:wp14="http://schemas.microsoft.com/office/word/2010/wordprocessingDrawing" xmlns:wp="http://schemas.openxmlformats.org/drawingml/2006/wordprocessingDrawing" xmlns:w10="urn:schemas-microsoft-com:office:word" xmlns:w="http://schemas.openxmlformats.org/wordprocessingml/2006/main" xmlns:w14="http://schemas.microsoft.com/office/word/2010/wordml" xmlns:w15="http://schemas.microsoft.com/office/word/2012/wordml" xmlns:w16se="http://schemas.microsoft.com/office/word/2015/wordml/symex" xmlns:wpg="http://schemas.microsoft.com/office/word/2010/wordprocessingGroup" xmlns:wpi="http://schemas.microsoft.com/office/word/2010/wordprocessingInk" xmlns:wne="http://schemas.microsoft.com/office/word/2006/wordml" xmlns:wps="http://schemas.microsoft.com/office/word/2010/wordprocessingShape" mc:Ignorable="w14 w15 w16se wp14">
+<w:numbering xmlns:wpc="http://schemas.microsoft.com/office/word/2010/wordprocessingCanvas" xmlns:cx="http://schemas.microsoft.com/office/drawing/2014/chartex" xmlns:cx1="http://schemas.microsoft.com/office/drawing/2015/9/8/chartex" xmlns:cx2="http://schemas.microsoft.com/office/drawing/2015/10/21/chartex" xmlns:cx3="http://schemas.microsoft.com/office/drawing/2016/5/9/chartex" xmlns:cx4="http://schemas.microsoft.com/office/drawing/2016/5/10/chartex" xmlns:cx5="http://schemas.microsoft.com/office/drawing/2016/5/11/chartex" xmlns:cx6="http://schemas.microsoft.com/office/drawing/2016/5/12/chartex" xmlns:cx7="http://schemas.microsoft.com/office/drawing/2016/5/13/chartex" xmlns:cx8="http://schemas.microsoft.com/office/drawing/2016/5/14/chartex" xmlns:mc="http://schemas.openxmlformats.org/markup-compatibility/2006" xmlns:aink="http://schemas.microsoft.com/office/drawing/2016/ink" xmlns:am3d="http://schemas.microsoft.com/office/drawing/2017/model3d" xmlns:o="urn:schemas-microsoft-com:office:office" xmlns:r="http://schemas.openxmlformats.org/officeDocument/2006/relationships" xmlns:m="http://schemas.openxmlformats.org/officeDocument/2006/math" xmlns:v="urn:schemas-microsoft-com:vml" xmlns:wp14="http://schemas.microsoft.com/office/word/2010/wordprocessingDrawing" xmlns:wp="http://schemas.openxmlformats.org/drawingml/2006/wordprocessingDrawing" xmlns:w10="urn:schemas-microsoft-com:office:word" xmlns:w="http://schemas.openxmlformats.org/wordprocessingml/2006/main" xmlns:w14="http://schemas.microsoft.com/office/word/2010/wordml" xmlns:w15="http://schemas.microsoft.com/office/word/2012/wordml" xmlns:w16cid="http://schemas.microsoft.com/office/word/2016/wordml/cid" xmlns:w16se="http://schemas.microsoft.com/office/word/2015/wordml/symex" xmlns:wpg="http://schemas.microsoft.com/office/word/2010/wordprocessingGroup" xmlns:wpi="http://schemas.microsoft.com/office/word/2010/wordprocessingInk" xmlns:wne="http://schemas.microsoft.com/office/word/2006/wordml" xmlns:wps="http://schemas.microsoft.com/office/word/2010/wordprocessingShape" mc:Ignorable="w14 w15 w16se w16cid wp14">
   <w:abstractNum w:abstractNumId="0" w15:restartNumberingAfterBreak="0">
     <w:nsid w:val="178E65CD"/>
     <w:multiLevelType w:val="singleLevel"/>
@@ -7591,7 +7591,7 @@
 </file>
 
 <file path=word/styles.xml><?xml version="1.0" encoding="utf-8"?>
-<w:styles xmlns:mc="http://schemas.openxmlformats.org/markup-compatibility/2006" xmlns:r="http://schemas.openxmlformats.org/officeDocument/2006/relationships" xmlns:w="http://schemas.openxmlformats.org/wordprocessingml/2006/main" xmlns:w14="http://schemas.microsoft.com/office/word/2010/wordml" xmlns:w15="http://schemas.microsoft.com/office/word/2012/wordml" xmlns:w16se="http://schemas.microsoft.com/office/word/2015/wordml/symex" mc:Ignorable="w14 w15 w16se">
+<w:styles xmlns:mc="http://schemas.openxmlformats.org/markup-compatibility/2006" xmlns:r="http://schemas.openxmlformats.org/officeDocument/2006/relationships" xmlns:w="http://schemas.openxmlformats.org/wordprocessingml/2006/main" xmlns:w14="http://schemas.microsoft.com/office/word/2010/wordml" xmlns:w15="http://schemas.microsoft.com/office/word/2012/wordml" xmlns:w16cid="http://schemas.microsoft.com/office/word/2016/wordml/cid" xmlns:w16se="http://schemas.microsoft.com/office/word/2015/wordml/symex" mc:Ignorable="w14 w15 w16se w16cid">
   <w:docDefaults>
     <w:rPrDefault>
       <w:rPr>
@@ -7607,7 +7607,7 @@
       </w:pPr>
     </w:pPrDefault>
   </w:docDefaults>
-  <w:latentStyles w:defLockedState="0" w:defUIPriority="99" w:defSemiHidden="0" w:defUnhideWhenUsed="0" w:defQFormat="0" w:count="371">
+  <w:latentStyles w:defLockedState="0" w:defUIPriority="99" w:defSemiHidden="0" w:defUnhideWhenUsed="0" w:defQFormat="0" w:count="375">
     <w:lsdException w:name="Normal" w:uiPriority="0" w:qFormat="1"/>
     <w:lsdException w:name="heading 1" w:uiPriority="9" w:qFormat="1"/>
     <w:lsdException w:name="heading 2" w:semiHidden="1" w:uiPriority="9" w:unhideWhenUsed="1" w:qFormat="1"/>
@@ -7713,7 +7713,6 @@
     <w:lsdException w:name="HTML Sample" w:semiHidden="1" w:unhideWhenUsed="1"/>
     <w:lsdException w:name="HTML Typewriter" w:semiHidden="1" w:unhideWhenUsed="1"/>
     <w:lsdException w:name="HTML Variable" w:semiHidden="1" w:unhideWhenUsed="1"/>
-    <w:lsdException w:name="Normal Table" w:semiHidden="1" w:unhideWhenUsed="1"/>
     <w:lsdException w:name="annotation subject" w:semiHidden="1" w:unhideWhenUsed="1"/>
     <w:lsdException w:name="No List" w:semiHidden="1" w:unhideWhenUsed="1"/>
     <w:lsdException w:name="Outline List 1" w:semiHidden="1" w:unhideWhenUsed="1"/>
@@ -7757,10 +7756,8 @@
     <w:lsdException w:name="Table Elegant" w:semiHidden="1" w:unhideWhenUsed="1"/>
     <w:lsdException w:name="Table Professional" w:semiHidden="1" w:unhideWhenUsed="1"/>
     <w:lsdException w:name="Table Subtle 1" w:semiHidden="1" w:unhideWhenUsed="1"/>
-    <w:lsdException w:name="Table Subtle 2" w:semiHidden="1" w:unhideWhenUsed="1"/>
     <w:lsdException w:name="Table Web 1" w:semiHidden="1" w:unhideWhenUsed="1"/>
     <w:lsdException w:name="Table Web 2" w:semiHidden="1" w:unhideWhenUsed="1"/>
-    <w:lsdException w:name="Table Web 3" w:semiHidden="1" w:unhideWhenUsed="1"/>
     <w:lsdException w:name="Balloon Text" w:semiHidden="1" w:unhideWhenUsed="1"/>
     <w:lsdException w:name="Table Grid" w:uiPriority="39"/>
     <w:lsdException w:name="Table Theme" w:semiHidden="1" w:unhideWhenUsed="1"/>
@@ -7979,6 +7976,10 @@
     <w:lsdException w:name="List Table 5 Dark Accent 6" w:uiPriority="50"/>
     <w:lsdException w:name="List Table 6 Colorful Accent 6" w:uiPriority="51"/>
     <w:lsdException w:name="List Table 7 Colorful Accent 6" w:uiPriority="52"/>
+    <w:lsdException w:name="Mention" w:semiHidden="1" w:unhideWhenUsed="1"/>
+    <w:lsdException w:name="Smart Hyperlink" w:semiHidden="1" w:unhideWhenUsed="1"/>
+    <w:lsdException w:name="Hashtag" w:semiHidden="1" w:unhideWhenUsed="1"/>
+    <w:lsdException w:name="Unresolved Mention" w:semiHidden="1" w:unhideWhenUsed="1"/>
   </w:latentStyles>
   <w:style w:type="paragraph" w:default="1" w:styleId="Normal">
     <w:name w:val="Normal"/>
@@ -9353,7 +9354,7 @@
 </file>
 
 <file path=customXml/itemProps2.xml><?xml version="1.0" encoding="utf-8"?>
-<ds:datastoreItem xmlns:ds="http://schemas.openxmlformats.org/officeDocument/2006/customXml" ds:itemID="{4F367FC6-D798-41D4-9CC0-E85917943010}">
+<ds:datastoreItem xmlns:ds="http://schemas.openxmlformats.org/officeDocument/2006/customXml" ds:itemID="{CBA9A7DF-5AE3-4E9E-8D50-D313F0EBF0E2}">
   <ds:schemaRefs>
     <ds:schemaRef ds:uri="http://schemas.openxmlformats.org/officeDocument/2006/bibliography"/>
   </ds:schemaRefs>

</xml_diff>